<commit_message>
added health score data
</commit_message>
<xml_diff>
--- a/Docs/links.docx
+++ b/Docs/links.docx
@@ -28,6 +28,80 @@
             <w:lang w:val="en-US"/>
           </w:rPr>
           <w:t>https://www.kaggle.com/datasets/shreesurya/yoga-asanas-and-its-benefits</w:t>
+        </w:r>
+      </w:hyperlink>
+    </w:p>
+    <w:p>
+      <w:pPr>
+        <w:rPr>
+          <w:lang w:val="en-US"/>
+        </w:rPr>
+      </w:pPr>
+      <w:r>
+        <w:rPr>
+          <w:lang w:val="en-US"/>
+        </w:rPr>
+        <w:t>custom shape divider</w:t>
+      </w:r>
+    </w:p>
+    <w:p>
+      <w:pPr>
+        <w:rPr>
+          <w:lang w:val="en-US"/>
+        </w:rPr>
+      </w:pPr>
+      <w:hyperlink r:id="rId5" w:history="1">
+        <w:r>
+          <w:rPr>
+            <w:rStyle w:val="Hyperlink"/>
+            <w:lang w:val="en-US"/>
+          </w:rPr>
+          <w:t>https://www.shapedivider.app/</w:t>
+        </w:r>
+      </w:hyperlink>
+    </w:p>
+    <w:p>
+      <w:pPr>
+        <w:rPr>
+          <w:lang w:val="en-US"/>
+        </w:rPr>
+      </w:pPr>
+      <w:r>
+        <w:rPr>
+          <w:lang w:val="en-US"/>
+        </w:rPr>
+        <w:t>Health Score</w:t>
+      </w:r>
+    </w:p>
+    <w:p>
+      <w:pPr>
+        <w:rPr>
+          <w:lang w:val="en-US"/>
+        </w:rPr>
+      </w:pPr>
+      <w:hyperlink r:id="rId6" w:history="1">
+        <w:r>
+          <w:rPr>
+            <w:rStyle w:val="Hyperlink"/>
+            <w:lang w:val="en-US"/>
+          </w:rPr>
+          <w:t>https://www.kaggle.com/code/prasadchaskar/health-score</w:t>
+        </w:r>
+      </w:hyperlink>
+    </w:p>
+    <w:p>
+      <w:pPr>
+        <w:rPr>
+          <w:lang w:val="en-US"/>
+        </w:rPr>
+      </w:pPr>
+      <w:hyperlink r:id="rId7" w:history="1">
+        <w:r>
+          <w:rPr>
+            <w:rStyle w:val="Hyperlink"/>
+            <w:lang w:val="en-US"/>
+          </w:rPr>
+          <w:t>https://www.kaggle.com/datasets/hansaniuma/patient-health-scores-for-ehr-data</w:t>
         </w:r>
       </w:hyperlink>
     </w:p>

</xml_diff>

<commit_message>
working on health assessment
</commit_message>
<xml_diff>
--- a/Docs/links.docx
+++ b/Docs/links.docx
@@ -189,6 +189,39 @@
           <w:lang w:val="en-US"/>
         </w:rPr>
       </w:pPr>
+    </w:p>
+    <w:p>
+      <w:pPr>
+        <w:rPr>
+          <w:lang w:val="en-US"/>
+        </w:rPr>
+      </w:pPr>
+      <w:hyperlink r:id="rId12" w:history="1">
+        <w:r>
+          <w:rPr>
+            <w:rStyle w:val="Hyperlink"/>
+            <w:lang w:val="en-US"/>
+          </w:rPr>
+          <w:t>https://www.lybrate.com/topic/indian-diet</w:t>
+        </w:r>
+      </w:hyperlink>
+    </w:p>
+    <w:p>
+      <w:pPr>
+        <w:rPr>
+          <w:lang w:val="en-US"/>
+        </w:rPr>
+      </w:pPr>
+      <w:r>
+        <w:rPr>
+          <w:rFonts w:ascii="Arial" w:hAnsi="Arial" w:cs="Arial"/>
+          <w:color w:val="080808"/>
+          <w:sz w:val="36"/>
+          <w:szCs w:val="36"/>
+          <w:shd w:val="clear" w:color="auto" w:fill="FFFFFF"/>
+        </w:rPr>
+        <w:t>A blood sugar level less than 140 mg/dL (7.8 mmol/L) is normal. A reading of more than 200 mg/dL (11.1 mmol/L) after two hours means you have diabetes. A reading between 140 and 199 mg/dL (7.8 mmol/L and 11.0 mmol/L) means you have prediabetes</w:t>
+      </w:r>
     </w:p>
     <w:sectPr>
       <w:pgSz w:w="11906" w:h="16838"/>

</xml_diff>